<commit_message>
prepared project to be turned in.
</commit_message>
<xml_diff>
--- a/documentation/markdown documentation/markdown phpDoc/phpDoc.docx
+++ b/documentation/markdown documentation/markdown phpDoc/phpDoc.docx
@@ -1769,7 +1769,7 @@
         <w:t xml:space="preserve"> </w:t>
       </w:r>
       <w:r>
-        <w:t xml:space="preserve">—</w:t>
+        <w:t xml:space="preserve">— - The url to target with your HTTP request.</w:t>
       </w:r>
     </w:p>
     <w:p>
@@ -1805,7 +1805,7 @@
         <w:t xml:space="preserve"> </w:t>
       </w:r>
       <w:r>
-        <w:t xml:space="preserve">—</w:t>
+        <w:t xml:space="preserve">— - The array of arguments that are to be passed along with the request.</w:t>
       </w:r>
     </w:p>
     <w:p>
@@ -1907,7 +1907,7 @@
         <w:t xml:space="preserve"> </w:t>
       </w:r>
       <w:r>
-        <w:t xml:space="preserve">—</w:t>
+        <w:t xml:space="preserve">— - The url to target with your HTTP request.</w:t>
       </w:r>
     </w:p>
     <w:p>
@@ -1943,7 +1943,7 @@
         <w:t xml:space="preserve"> </w:t>
       </w:r>
       <w:r>
-        <w:t xml:space="preserve">—</w:t>
+        <w:t xml:space="preserve">— - The array of arguments that are to be passed along with the request.</w:t>
       </w:r>
     </w:p>
     <w:p>
@@ -2045,7 +2045,7 @@
         <w:t xml:space="preserve"> </w:t>
       </w:r>
       <w:r>
-        <w:t xml:space="preserve">—</w:t>
+        <w:t xml:space="preserve">— - The url to target with your HTTP request.</w:t>
       </w:r>
     </w:p>
     <w:p>
@@ -2081,7 +2081,7 @@
         <w:t xml:space="preserve"> </w:t>
       </w:r>
       <w:r>
-        <w:t xml:space="preserve">—</w:t>
+        <w:t xml:space="preserve">— - The array of arguments that are to be passed along with the request.</w:t>
       </w:r>
     </w:p>
     <w:p>
@@ -2183,7 +2183,7 @@
         <w:t xml:space="preserve"> </w:t>
       </w:r>
       <w:r>
-        <w:t xml:space="preserve">—</w:t>
+        <w:t xml:space="preserve">— - The url to target with your HTTP request.</w:t>
       </w:r>
     </w:p>
     <w:p>
@@ -2219,7 +2219,7 @@
         <w:t xml:space="preserve"> </w:t>
       </w:r>
       <w:r>
-        <w:t xml:space="preserve">—</w:t>
+        <w:t xml:space="preserve">— - The array of arguments that are to be passed along with the request.</w:t>
       </w:r>
     </w:p>
     <w:p>
@@ -4644,7 +4644,7 @@
         <w:t xml:space="preserve"> </w:t>
       </w:r>
       <w:r>
-        <w:t xml:space="preserve">—</w:t>
+        <w:t xml:space="preserve">— - The url to target with your HTTP request.</w:t>
       </w:r>
     </w:p>
     <w:p>
@@ -4680,7 +4680,7 @@
         <w:t xml:space="preserve"> </w:t>
       </w:r>
       <w:r>
-        <w:t xml:space="preserve">—</w:t>
+        <w:t xml:space="preserve">— - The array of arguments that are to be passed along with the request.</w:t>
       </w:r>
     </w:p>
     <w:p>
@@ -4782,7 +4782,7 @@
         <w:t xml:space="preserve"> </w:t>
       </w:r>
       <w:r>
-        <w:t xml:space="preserve">—</w:t>
+        <w:t xml:space="preserve">— - The url to target with your HTTP request.</w:t>
       </w:r>
     </w:p>
     <w:p>
@@ -4818,7 +4818,7 @@
         <w:t xml:space="preserve"> </w:t>
       </w:r>
       <w:r>
-        <w:t xml:space="preserve">—</w:t>
+        <w:t xml:space="preserve">— - The array of arguments that are to be passed along with the request.</w:t>
       </w:r>
     </w:p>
     <w:p>
@@ -4920,7 +4920,7 @@
         <w:t xml:space="preserve"> </w:t>
       </w:r>
       <w:r>
-        <w:t xml:space="preserve">—</w:t>
+        <w:t xml:space="preserve">— - The url to target with your HTTP request.</w:t>
       </w:r>
     </w:p>
     <w:p>
@@ -4956,7 +4956,7 @@
         <w:t xml:space="preserve"> </w:t>
       </w:r>
       <w:r>
-        <w:t xml:space="preserve">—</w:t>
+        <w:t xml:space="preserve">— - The array of arguments that are to be passed along with the request.</w:t>
       </w:r>
     </w:p>
     <w:p>
@@ -5058,7 +5058,7 @@
         <w:t xml:space="preserve"> </w:t>
       </w:r>
       <w:r>
-        <w:t xml:space="preserve">—</w:t>
+        <w:t xml:space="preserve">— - The url to target with your HTTP request.</w:t>
       </w:r>
     </w:p>
     <w:p>
@@ -5094,7 +5094,7 @@
         <w:t xml:space="preserve"> </w:t>
       </w:r>
       <w:r>
-        <w:t xml:space="preserve">—</w:t>
+        <w:t xml:space="preserve">— - The array of arguments that are to be passed along with the request.</w:t>
       </w:r>
     </w:p>
     <w:p>
@@ -5775,9 +5775,20 @@
       </w:pPr>
       <w:bookmarkStart w:id="140" w:name="function-validateusernameusername-2"/>
       <w:r>
-        <w:t xml:space="preserve">`function validateUsername($username)</w:t>
+        <w:rPr>
+          <w:rStyle w:val="VerbatimChar"/>
+        </w:rPr>
+        <w:t xml:space="preserve">function validateUsername($username)</w:t>
       </w:r>
       <w:bookmarkEnd w:id="140"/>
+    </w:p>
+    <w:p>
+      <w:pPr>
+        <w:pStyle w:val="FirstParagraph"/>
+      </w:pPr>
+      <w:r>
+        <w:t xml:space="preserve">Validates a string as a username. A username must have be</w:t>
+      </w:r>
     </w:p>
     <w:p>
       <w:pPr>

</xml_diff>